<commit_message>
updated about me and other minor improvements
</commit_message>
<xml_diff>
--- a/img/resume.docx
+++ b/img/resume.docx
@@ -47,51 +47,24 @@
       </w:r>
     </w:p>
     <w:p>
-      <w:r>
-        <w:fldChar w:fldCharType="begin"/>
-      </w:r>
-      <w:r>
-        <w:instrText xml:space="preserve"> HYPERLINK "mailto:lderatzou@wpi.edu" \h </w:instrText>
-      </w:r>
-      <w:r>
-        <w:fldChar w:fldCharType="separate"/>
-      </w:r>
-      <w:r>
-        <w:rPr>
-          <w:color w:val="0563C1"/>
-          <w:u w:val="single"/>
-        </w:rPr>
-        <w:t>lderatzou@wpi.edu</w:t>
-      </w:r>
-      <w:r>
-        <w:rPr>
-          <w:color w:val="0563C1"/>
-          <w:u w:val="single"/>
-        </w:rPr>
-        <w:fldChar w:fldCharType="end"/>
-      </w:r>
-      <w:r>
-        <w:t xml:space="preserve"> </w:t>
-      </w:r>
-      <w:proofErr w:type="gramStart"/>
-      <w:r>
-        <w:t>|</w:t>
+      <w:hyperlink r:id="rId6">
+        <w:r>
+          <w:rPr>
+            <w:color w:val="0563C1"/>
+            <w:u w:val="single"/>
+          </w:rPr>
+          <w:t>lderatzou@wpi.edu</w:t>
+        </w:r>
+      </w:hyperlink>
+      <w:r>
+        <w:t xml:space="preserve"> |</w:t>
       </w:r>
       <w:r>
         <w:t xml:space="preserve">  </w:t>
       </w:r>
       <w:r>
-        <w:t>github.com</w:t>
-      </w:r>
-      <w:proofErr w:type="gramEnd"/>
-      <w:r>
-        <w:t>/</w:t>
-      </w:r>
-      <w:proofErr w:type="spellStart"/>
-      <w:r>
-        <w:t>theratzoo</w:t>
-      </w:r>
-      <w:proofErr w:type="spellEnd"/>
+        <w:t>github.com/theratzoo</w:t>
+      </w:r>
       <w:r>
         <w:tab/>
       </w:r>
@@ -167,32 +140,7 @@
           <w:sz w:val="22"/>
           <w:szCs w:val="22"/>
         </w:rPr>
-        <w:t xml:space="preserve">Bachelor and </w:t>
-      </w:r>
-      <w:proofErr w:type="spellStart"/>
-      <w:proofErr w:type="gramStart"/>
-      <w:r>
-        <w:rPr>
-          <w:sz w:val="22"/>
-          <w:szCs w:val="22"/>
-        </w:rPr>
-        <w:t>Masters</w:t>
-      </w:r>
-      <w:proofErr w:type="spellEnd"/>
-      <w:r>
-        <w:rPr>
-          <w:sz w:val="22"/>
-          <w:szCs w:val="22"/>
-        </w:rPr>
-        <w:t xml:space="preserve"> of Science</w:t>
-      </w:r>
-      <w:proofErr w:type="gramEnd"/>
-      <w:r>
-        <w:rPr>
-          <w:sz w:val="22"/>
-          <w:szCs w:val="22"/>
-        </w:rPr>
-        <w:t xml:space="preserve"> in Computer Science </w:t>
+        <w:t xml:space="preserve">Bachelor and Masters of Science in Computer Science </w:t>
       </w:r>
       <w:r>
         <w:rPr>
@@ -244,38 +192,36 @@
           <w:sz w:val="22"/>
           <w:szCs w:val="22"/>
         </w:rPr>
-        <w:t>GPA 3.96/4.0, Dean’s List</w:t>
-      </w:r>
-    </w:p>
-    <w:p>
-      <w:pPr>
-        <w:rPr>
-          <w:sz w:val="22"/>
-          <w:szCs w:val="22"/>
-        </w:rPr>
-      </w:pPr>
-      <w:r>
-        <w:rPr>
-          <w:sz w:val="22"/>
-          <w:szCs w:val="22"/>
-        </w:rPr>
-        <w:t xml:space="preserve">Notable Classes: Software Engineering, Algorithms, Object-Oriented Analysis and Design, </w:t>
-      </w:r>
-      <w:proofErr w:type="spellStart"/>
-      <w:r>
-        <w:rPr>
-          <w:sz w:val="22"/>
-          <w:szCs w:val="22"/>
-        </w:rPr>
-        <w:t>WebWare</w:t>
-      </w:r>
-      <w:proofErr w:type="spellEnd"/>
-      <w:r>
-        <w:rPr>
-          <w:sz w:val="22"/>
-          <w:szCs w:val="22"/>
-        </w:rPr>
-        <w:t>, OS</w:t>
+        <w:t>GPA 3.9</w:t>
+      </w:r>
+      <w:r>
+        <w:rPr>
+          <w:sz w:val="22"/>
+          <w:szCs w:val="22"/>
+        </w:rPr>
+        <w:t>7</w:t>
+      </w:r>
+      <w:r>
+        <w:rPr>
+          <w:sz w:val="22"/>
+          <w:szCs w:val="22"/>
+        </w:rPr>
+        <w:t>/4.0, Dean’s List</w:t>
+      </w:r>
+    </w:p>
+    <w:p>
+      <w:pPr>
+        <w:rPr>
+          <w:sz w:val="22"/>
+          <w:szCs w:val="22"/>
+        </w:rPr>
+      </w:pPr>
+      <w:r>
+        <w:rPr>
+          <w:sz w:val="22"/>
+          <w:szCs w:val="22"/>
+        </w:rPr>
+        <w:t>Notable Classes: Software Engineering, Algorithms, Object-Oriented Analysis and Design, WebWare, OS</w:t>
       </w:r>
     </w:p>
     <w:p>
@@ -424,23 +370,7 @@
           <w:sz w:val="22"/>
           <w:szCs w:val="22"/>
         </w:rPr>
-        <w:t xml:space="preserve">Worked in </w:t>
-      </w:r>
-      <w:proofErr w:type="spellStart"/>
-      <w:r>
-        <w:rPr>
-          <w:sz w:val="22"/>
-          <w:szCs w:val="22"/>
-        </w:rPr>
-        <w:t>linux</w:t>
-      </w:r>
-      <w:proofErr w:type="spellEnd"/>
-      <w:r>
-        <w:rPr>
-          <w:sz w:val="22"/>
-          <w:szCs w:val="22"/>
-        </w:rPr>
-        <w:t xml:space="preserve"> environments with terminal commands to run and debug code</w:t>
+        <w:t>Worked in linux environments with terminal commands to run and debug code</w:t>
       </w:r>
     </w:p>
     <w:p>
@@ -482,23 +412,7 @@
           <w:sz w:val="22"/>
           <w:szCs w:val="22"/>
         </w:rPr>
-        <w:t>—</w:t>
-      </w:r>
-      <w:proofErr w:type="spellStart"/>
-      <w:r>
-        <w:rPr>
-          <w:sz w:val="22"/>
-          <w:szCs w:val="22"/>
-        </w:rPr>
-        <w:t>iD</w:t>
-      </w:r>
-      <w:proofErr w:type="spellEnd"/>
-      <w:r>
-        <w:rPr>
-          <w:sz w:val="22"/>
-          <w:szCs w:val="22"/>
-        </w:rPr>
-        <w:t xml:space="preserve"> Tech Camps</w:t>
+        <w:t>—iD Tech Camps</w:t>
       </w:r>
       <w:r>
         <w:rPr>
@@ -666,33 +580,8 @@
           <w:sz w:val="22"/>
           <w:szCs w:val="22"/>
         </w:rPr>
-        <w:t xml:space="preserve"> </w:t>
-      </w:r>
-      <w:proofErr w:type="spellStart"/>
-      <w:r>
-        <w:rPr>
-          <w:sz w:val="22"/>
-          <w:szCs w:val="22"/>
-        </w:rPr>
-        <w:t>ExpressJS</w:t>
-      </w:r>
-      <w:proofErr w:type="spellEnd"/>
-      <w:r>
-        <w:rPr>
-          <w:sz w:val="22"/>
-          <w:szCs w:val="22"/>
-        </w:rPr>
-        <w:t xml:space="preserve">, Bootstrap, JavaFX, MongoDB, NodeJS, GitHub/git, React, WebSocket, AWS, </w:t>
-      </w:r>
-      <w:proofErr w:type="spellStart"/>
-      <w:r>
-        <w:rPr>
-          <w:sz w:val="22"/>
-          <w:szCs w:val="22"/>
-        </w:rPr>
-        <w:t>NextJS</w:t>
-      </w:r>
-      <w:proofErr w:type="spellEnd"/>
+        <w:t xml:space="preserve"> ExpressJS, Bootstrap, JavaFX, MongoDB, NodeJS, GitHub/git, React, WebSocket, AWS, NextJS</w:t>
+      </w:r>
     </w:p>
     <w:p>
       <w:pPr>
@@ -814,49 +703,8 @@
           <w:sz w:val="22"/>
           <w:szCs w:val="22"/>
         </w:rPr>
-        <w:t xml:space="preserve">Utilized technologies such as python, </w:t>
-      </w:r>
-      <w:proofErr w:type="spellStart"/>
-      <w:r>
-        <w:rPr>
-          <w:sz w:val="22"/>
-          <w:szCs w:val="22"/>
-        </w:rPr>
-        <w:t>sklearn</w:t>
-      </w:r>
-      <w:proofErr w:type="spellEnd"/>
-      <w:r>
-        <w:rPr>
-          <w:sz w:val="22"/>
-          <w:szCs w:val="22"/>
-        </w:rPr>
-        <w:t xml:space="preserve">, AWS, snowflake, </w:t>
-      </w:r>
-      <w:proofErr w:type="gramStart"/>
-      <w:r>
-        <w:rPr>
-          <w:sz w:val="22"/>
-          <w:szCs w:val="22"/>
-        </w:rPr>
-        <w:t>control-M</w:t>
-      </w:r>
-      <w:proofErr w:type="gramEnd"/>
-      <w:r>
-        <w:rPr>
-          <w:sz w:val="22"/>
-          <w:szCs w:val="22"/>
-        </w:rPr>
-        <w:t xml:space="preserve">, and </w:t>
-      </w:r>
-      <w:proofErr w:type="spellStart"/>
-      <w:r>
-        <w:rPr>
-          <w:sz w:val="22"/>
-          <w:szCs w:val="22"/>
-        </w:rPr>
-        <w:t>winSCP</w:t>
-      </w:r>
-      <w:proofErr w:type="spellEnd"/>
+        <w:t>Utilized technologies such as python, sklearn, AWS, snowflake, control-M, and winSCP</w:t>
+      </w:r>
     </w:p>
     <w:p>
       <w:pPr>
@@ -1033,23 +881,13 @@
           <w:szCs w:val="22"/>
         </w:rPr>
       </w:pPr>
-      <w:proofErr w:type="spellStart"/>
       <w:r>
         <w:rPr>
           <w:b/>
           <w:sz w:val="22"/>
           <w:szCs w:val="22"/>
         </w:rPr>
-        <w:t>Webware</w:t>
-      </w:r>
-      <w:proofErr w:type="spellEnd"/>
-      <w:r>
-        <w:rPr>
-          <w:b/>
-          <w:sz w:val="22"/>
-          <w:szCs w:val="22"/>
-        </w:rPr>
-        <w:t xml:space="preserve"> Final Project: One Word Story</w:t>
+        <w:t>Webware Final Project: One Word Story</w:t>
       </w:r>
       <w:r>
         <w:rPr>
@@ -1403,7 +1241,6 @@
         </w:rPr>
         <w:tab/>
       </w:r>
-      <w:proofErr w:type="gramStart"/>
       <w:r>
         <w:rPr>
           <w:color w:val="000000"/>
@@ -1411,16 +1248,7 @@
           <w:szCs w:val="22"/>
         </w:rPr>
         <w:tab/>
-        <w:t xml:space="preserve">  February</w:t>
-      </w:r>
-      <w:proofErr w:type="gramEnd"/>
-      <w:r>
-        <w:rPr>
-          <w:color w:val="000000"/>
-          <w:sz w:val="22"/>
-          <w:szCs w:val="22"/>
-        </w:rPr>
-        <w:t xml:space="preserve"> 202</w:t>
+        <w:t xml:space="preserve">  February 202</w:t>
       </w:r>
       <w:r>
         <w:rPr>
@@ -1463,26 +1291,16 @@
           <w:sz w:val="22"/>
           <w:szCs w:val="22"/>
         </w:rPr>
-        <w:t xml:space="preserve">Upsilon Pi Epsilon, </w:t>
-      </w:r>
-      <w:proofErr w:type="gramStart"/>
+        <w:t xml:space="preserve">Upsilon Pi Epsilon, Member  </w:t>
+      </w:r>
       <w:r>
         <w:rPr>
           <w:color w:val="000000"/>
           <w:sz w:val="22"/>
           <w:szCs w:val="22"/>
         </w:rPr>
-        <w:t xml:space="preserve">Member  </w:t>
-      </w:r>
-      <w:r>
-        <w:rPr>
-          <w:color w:val="000000"/>
-          <w:sz w:val="22"/>
-          <w:szCs w:val="22"/>
-        </w:rPr>
-        <w:tab/>
-      </w:r>
-      <w:proofErr w:type="gramEnd"/>
+        <w:tab/>
+      </w:r>
       <w:r>
         <w:rPr>
           <w:color w:val="000000"/>
@@ -2094,19 +1912,19 @@
       </w:rPr>
     </w:lvl>
   </w:abstractNum>
-  <w:num w:numId="1">
+  <w:num w:numId="1" w16cid:durableId="807937650">
     <w:abstractNumId w:val="1"/>
   </w:num>
-  <w:num w:numId="2">
+  <w:num w:numId="2" w16cid:durableId="1368332592">
     <w:abstractNumId w:val="0"/>
   </w:num>
-  <w:num w:numId="3">
+  <w:num w:numId="3" w16cid:durableId="266155942">
     <w:abstractNumId w:val="2"/>
   </w:num>
-  <w:num w:numId="4">
+  <w:num w:numId="4" w16cid:durableId="2147384885">
     <w:abstractNumId w:val="4"/>
   </w:num>
-  <w:num w:numId="5">
+  <w:num w:numId="5" w16cid:durableId="114108562">
     <w:abstractNumId w:val="3"/>
   </w:num>
 </w:numbering>

</xml_diff>